<commit_message>
Add resources for Automatic question generation
</commit_message>
<xml_diff>
--- a/Tesis/Plataformas QAGA Beta.docx
+++ b/Tesis/Plataformas QAGA Beta.docx
@@ -1,6 +1,6 @@
 
 <file path=word/document.xml><?xml version="1.0" encoding="utf-8"?>
-<w:document xmlns:wpc="http://schemas.microsoft.com/office/word/2010/wordprocessingCanvas" xmlns:cx="http://schemas.microsoft.com/office/drawing/2014/chartex" xmlns:cx1="http://schemas.microsoft.com/office/drawing/2015/9/8/chartex" xmlns:cx2="http://schemas.microsoft.com/office/drawing/2015/10/21/chartex" xmlns:cx3="http://schemas.microsoft.com/office/drawing/2016/5/9/chartex" xmlns:cx4="http://schemas.microsoft.com/office/drawing/2016/5/10/chartex" xmlns:cx5="http://schemas.microsoft.com/office/drawing/2016/5/11/chartex" xmlns:cx6="http://schemas.microsoft.com/office/drawing/2016/5/12/chartex" xmlns:cx7="http://schemas.microsoft.com/office/drawing/2016/5/13/chartex" xmlns:cx8="http://schemas.microsoft.com/office/drawing/2016/5/14/chartex" xmlns:mc="http://schemas.openxmlformats.org/markup-compatibility/2006" xmlns:aink="http://schemas.microsoft.com/office/drawing/2016/ink" xmlns:am3d="http://schemas.microsoft.com/office/drawing/2017/model3d" xmlns:o="urn:schemas-microsoft-com:office:office" xmlns:r="http://schemas.openxmlformats.org/officeDocument/2006/relationships" xmlns:m="http://schemas.openxmlformats.org/officeDocument/2006/math" xmlns:v="urn:schemas-microsoft-com:vml" xmlns:wp14="http://schemas.microsoft.com/office/word/2010/wordprocessingDrawing" xmlns:wp="http://schemas.openxmlformats.org/drawingml/2006/wordprocessingDrawing" xmlns:w10="urn:schemas-microsoft-com:office:word" xmlns:w="http://schemas.openxmlformats.org/wordprocessingml/2006/main" xmlns:w14="http://schemas.microsoft.com/office/word/2010/wordml" xmlns:w15="http://schemas.microsoft.com/office/word/2012/wordml" xmlns:w16cex="http://schemas.microsoft.com/office/word/2018/wordml/cex" xmlns:w16cid="http://schemas.microsoft.com/office/word/2016/wordml/cid" xmlns:w16="http://schemas.microsoft.com/office/word/2018/wordml" xmlns:w16sdtdh="http://schemas.microsoft.com/office/word/2020/wordml/sdtdatahash" xmlns:w16se="http://schemas.microsoft.com/office/word/2015/wordml/symex" xmlns:wpg="http://schemas.microsoft.com/office/word/2010/wordprocessingGroup" xmlns:wpi="http://schemas.microsoft.com/office/word/2010/wordprocessingInk" xmlns:wne="http://schemas.microsoft.com/office/word/2006/wordml" xmlns:wps="http://schemas.microsoft.com/office/word/2010/wordprocessingShape" mc:Ignorable="w14 w15 w16se w16cid w16 w16cex w16sdtdh wp14">
+<w:document xmlns:wpc="http://schemas.microsoft.com/office/word/2010/wordprocessingCanvas" xmlns:cx="http://schemas.microsoft.com/office/drawing/2014/chartex" xmlns:cx1="http://schemas.microsoft.com/office/drawing/2015/9/8/chartex" xmlns:cx2="http://schemas.microsoft.com/office/drawing/2015/10/21/chartex" xmlns:cx3="http://schemas.microsoft.com/office/drawing/2016/5/9/chartex" xmlns:cx4="http://schemas.microsoft.com/office/drawing/2016/5/10/chartex" xmlns:cx5="http://schemas.microsoft.com/office/drawing/2016/5/11/chartex" xmlns:cx6="http://schemas.microsoft.com/office/drawing/2016/5/12/chartex" xmlns:cx7="http://schemas.microsoft.com/office/drawing/2016/5/13/chartex" xmlns:cx8="http://schemas.microsoft.com/office/drawing/2016/5/14/chartex" xmlns:mc="http://schemas.openxmlformats.org/markup-compatibility/2006" xmlns:aink="http://schemas.microsoft.com/office/drawing/2016/ink" xmlns:am3d="http://schemas.microsoft.com/office/drawing/2017/model3d" xmlns:o="urn:schemas-microsoft-com:office:office" xmlns:oel="http://schemas.microsoft.com/office/2019/extlst" xmlns:r="http://schemas.openxmlformats.org/officeDocument/2006/relationships" xmlns:m="http://schemas.openxmlformats.org/officeDocument/2006/math" xmlns:v="urn:schemas-microsoft-com:vml" xmlns:wp14="http://schemas.microsoft.com/office/word/2010/wordprocessingDrawing" xmlns:wp="http://schemas.openxmlformats.org/drawingml/2006/wordprocessingDrawing" xmlns:w10="urn:schemas-microsoft-com:office:word" xmlns:w="http://schemas.openxmlformats.org/wordprocessingml/2006/main" xmlns:w14="http://schemas.microsoft.com/office/word/2010/wordml" xmlns:w15="http://schemas.microsoft.com/office/word/2012/wordml" xmlns:w16cex="http://schemas.microsoft.com/office/word/2018/wordml/cex" xmlns:w16cid="http://schemas.microsoft.com/office/word/2016/wordml/cid" xmlns:w16="http://schemas.microsoft.com/office/word/2018/wordml" xmlns:w16sdtdh="http://schemas.microsoft.com/office/word/2020/wordml/sdtdatahash" xmlns:w16se="http://schemas.microsoft.com/office/word/2015/wordml/symex" xmlns:wpg="http://schemas.microsoft.com/office/word/2010/wordprocessingGroup" xmlns:wpi="http://schemas.microsoft.com/office/word/2010/wordprocessingInk" xmlns:wne="http://schemas.microsoft.com/office/word/2006/wordml" xmlns:wps="http://schemas.microsoft.com/office/word/2010/wordprocessingShape" mc:Ignorable="w14 w15 w16se w16cid w16 w16cex w16sdtdh wp14">
   <w:body>
     <w:p>
       <w:pPr>
@@ -789,18 +789,28 @@
           <w:bCs/>
           <w:shd w:val="clear" w:color="auto" w:fill="FFFFFF"/>
         </w:rPr>
-        <w:t>().</w:t>
-      </w:r>
-      <w:proofErr w:type="spellStart"/>
+        <w:t>(</w:t>
+      </w:r>
+      <w:proofErr w:type="gramStart"/>
       <w:r>
         <w:rPr>
           <w:b/>
           <w:bCs/>
           <w:shd w:val="clear" w:color="auto" w:fill="FFFFFF"/>
         </w:rPr>
+        <w:t>).</w:t>
+      </w:r>
+      <w:proofErr w:type="spellStart"/>
+      <w:r>
+        <w:rPr>
+          <w:b/>
+          <w:bCs/>
+          <w:shd w:val="clear" w:color="auto" w:fill="FFFFFF"/>
+        </w:rPr>
         <w:t>generate</w:t>
       </w:r>
       <w:proofErr w:type="spellEnd"/>
+      <w:proofErr w:type="gramEnd"/>
       <w:r>
         <w:rPr>
           <w:b/>
@@ -1124,6 +1134,375 @@
         </w:rPr>
         <w:t>os donde puede resultar complicado entender algunas cosas al menos para alguien con poca experiencia.</w:t>
       </w:r>
+    </w:p>
+    <w:p>
+      <w:pPr>
+        <w:spacing w:line="276" w:lineRule="auto"/>
+        <w:jc w:val="both"/>
+        <w:rPr>
+          <w:rFonts w:ascii="Segoe UI" w:hAnsi="Segoe UI" w:cs="Segoe UI"/>
+          <w:shd w:val="clear" w:color="auto" w:fill="FFFFFF"/>
+        </w:rPr>
+      </w:pPr>
+      <w:r>
+        <w:rPr>
+          <w:rFonts w:ascii="Segoe UI" w:hAnsi="Segoe UI" w:cs="Segoe UI"/>
+          <w:shd w:val="clear" w:color="auto" w:fill="FFFFFF"/>
+        </w:rPr>
+        <w:lastRenderedPageBreak/>
+        <w:t>Revisar esto e incluirlo:</w:t>
+      </w:r>
+    </w:p>
+    <w:p>
+      <w:pPr>
+        <w:spacing w:line="276" w:lineRule="auto"/>
+        <w:jc w:val="both"/>
+        <w:rPr>
+          <w:rFonts w:ascii="Segoe UI" w:hAnsi="Segoe UI" w:cs="Segoe UI"/>
+          <w:shd w:val="clear" w:color="auto" w:fill="FFFFFF"/>
+        </w:rPr>
+      </w:pPr>
+      <w:hyperlink r:id="rId7" w:history="1">
+        <w:r>
+          <w:rPr>
+            <w:rStyle w:val="Hipervnculo"/>
+            <w:rFonts w:ascii="Segoe UI" w:hAnsi="Segoe UI" w:cs="Segoe UI"/>
+            <w:shd w:val="clear" w:color="auto" w:fill="FFFFFF"/>
+          </w:rPr>
+          <w:t>https://www.rws.com/language-weaver/blog/Issue-150-Automated-Question-Generation/</w:t>
+        </w:r>
+      </w:hyperlink>
+    </w:p>
+    <w:p>
+      <w:pPr>
+        <w:spacing w:line="276" w:lineRule="auto"/>
+        <w:jc w:val="both"/>
+        <w:rPr>
+          <w:rFonts w:ascii="Segoe UI" w:hAnsi="Segoe UI" w:cs="Segoe UI"/>
+          <w:shd w:val="clear" w:color="auto" w:fill="FFFFFF"/>
+        </w:rPr>
+      </w:pPr>
+    </w:p>
+    <w:p>
+      <w:pPr>
+        <w:spacing w:line="276" w:lineRule="auto"/>
+        <w:jc w:val="both"/>
+        <w:rPr>
+          <w:rFonts w:ascii="Segoe UI" w:hAnsi="Segoe UI" w:cs="Segoe UI"/>
+          <w:b/>
+          <w:bCs/>
+          <w:shd w:val="clear" w:color="auto" w:fill="FFFFFF"/>
+        </w:rPr>
+      </w:pPr>
+    </w:p>
+    <w:p>
+      <w:pPr>
+        <w:spacing w:line="276" w:lineRule="auto"/>
+        <w:jc w:val="both"/>
+        <w:rPr>
+          <w:rFonts w:ascii="Segoe UI" w:hAnsi="Segoe UI" w:cs="Segoe UI"/>
+          <w:b/>
+          <w:bCs/>
+          <w:shd w:val="clear" w:color="auto" w:fill="FFFFFF"/>
+        </w:rPr>
+      </w:pPr>
+      <w:r>
+        <w:rPr>
+          <w:rFonts w:ascii="Segoe UI" w:hAnsi="Segoe UI" w:cs="Segoe UI"/>
+          <w:b/>
+          <w:bCs/>
+          <w:shd w:val="clear" w:color="auto" w:fill="FFFFFF"/>
+        </w:rPr>
+        <w:t>Español:</w:t>
+      </w:r>
+    </w:p>
+    <w:p>
+      <w:pPr>
+        <w:spacing w:line="276" w:lineRule="auto"/>
+        <w:jc w:val="both"/>
+        <w:rPr>
+          <w:rFonts w:ascii="Segoe UI" w:hAnsi="Segoe UI" w:cs="Segoe UI"/>
+          <w:shd w:val="clear" w:color="auto" w:fill="FFFFFF"/>
+        </w:rPr>
+      </w:pPr>
+    </w:p>
+    <w:p>
+      <w:pPr>
+        <w:spacing w:line="276" w:lineRule="auto"/>
+        <w:jc w:val="both"/>
+        <w:rPr>
+          <w:rFonts w:ascii="Segoe UI" w:hAnsi="Segoe UI" w:cs="Segoe UI"/>
+          <w:shd w:val="clear" w:color="auto" w:fill="FFFFFF"/>
+        </w:rPr>
+      </w:pPr>
+      <w:hyperlink r:id="rId8" w:history="1">
+        <w:r>
+          <w:rPr>
+            <w:rStyle w:val="Hipervnculo"/>
+            <w:rFonts w:ascii="Segoe UI" w:hAnsi="Segoe UI" w:cs="Segoe UI"/>
+            <w:shd w:val="clear" w:color="auto" w:fill="FFFFFF"/>
+          </w:rPr>
+          <w:t>https://metatext.io/models/mrm8488-bert2bert-spanish-question-generation</w:t>
+        </w:r>
+      </w:hyperlink>
+    </w:p>
+    <w:p>
+      <w:pPr>
+        <w:spacing w:line="276" w:lineRule="auto"/>
+        <w:jc w:val="both"/>
+        <w:rPr>
+          <w:rFonts w:ascii="Segoe UI" w:hAnsi="Segoe UI" w:cs="Segoe UI"/>
+          <w:shd w:val="clear" w:color="auto" w:fill="FFFFFF"/>
+        </w:rPr>
+      </w:pPr>
+    </w:p>
+    <w:p>
+      <w:pPr>
+        <w:spacing w:line="276" w:lineRule="auto"/>
+        <w:jc w:val="both"/>
+        <w:rPr>
+          <w:rFonts w:ascii="Segoe UI" w:hAnsi="Segoe UI" w:cs="Segoe UI"/>
+          <w:shd w:val="clear" w:color="auto" w:fill="FFFFFF"/>
+        </w:rPr>
+      </w:pPr>
+      <w:hyperlink r:id="rId9" w:history="1">
+        <w:r>
+          <w:rPr>
+            <w:rStyle w:val="Hipervnculo"/>
+            <w:rFonts w:ascii="Segoe UI" w:hAnsi="Segoe UI" w:cs="Segoe UI"/>
+            <w:shd w:val="clear" w:color="auto" w:fill="FFFFFF"/>
+          </w:rPr>
+          <w:t>https://huggingface.co/mrm8488/bert2bert-spanish-question-generation?text=Manuel+vive+en+Murcia%2C+Espa%C3%B1a</w:t>
+        </w:r>
+      </w:hyperlink>
+    </w:p>
+    <w:p>
+      <w:pPr>
+        <w:spacing w:line="276" w:lineRule="auto"/>
+        <w:jc w:val="both"/>
+        <w:rPr>
+          <w:rFonts w:ascii="Segoe UI" w:hAnsi="Segoe UI" w:cs="Segoe UI"/>
+          <w:shd w:val="clear" w:color="auto" w:fill="FFFFFF"/>
+        </w:rPr>
+      </w:pPr>
+    </w:p>
+    <w:p>
+      <w:pPr>
+        <w:spacing w:line="276" w:lineRule="auto"/>
+        <w:jc w:val="both"/>
+        <w:rPr>
+          <w:rFonts w:ascii="Segoe UI" w:hAnsi="Segoe UI" w:cs="Segoe UI"/>
+          <w:shd w:val="clear" w:color="auto" w:fill="FFFFFF"/>
+        </w:rPr>
+      </w:pPr>
+      <w:r>
+        <w:rPr>
+          <w:rFonts w:ascii="Segoe UI" w:hAnsi="Segoe UI" w:cs="Segoe UI"/>
+          <w:shd w:val="clear" w:color="auto" w:fill="FFFFFF"/>
+        </w:rPr>
+        <w:t>Revisar este artículo:</w:t>
+      </w:r>
+    </w:p>
+    <w:p>
+      <w:pPr>
+        <w:spacing w:line="276" w:lineRule="auto"/>
+        <w:jc w:val="both"/>
+        <w:rPr>
+          <w:rFonts w:ascii="Segoe UI" w:hAnsi="Segoe UI" w:cs="Segoe UI"/>
+          <w:shd w:val="clear" w:color="auto" w:fill="FFFFFF"/>
+        </w:rPr>
+      </w:pPr>
+      <w:hyperlink r:id="rId10" w:history="1">
+        <w:r>
+          <w:rPr>
+            <w:rStyle w:val="Hipervnculo"/>
+            <w:rFonts w:ascii="Segoe UI" w:hAnsi="Segoe UI" w:cs="Segoe UI"/>
+            <w:shd w:val="clear" w:color="auto" w:fill="FFFFFF"/>
+          </w:rPr>
+          <w:t>https://www.sciencedirect.com/science/article/abs/pii/S0957417418307565</w:t>
+        </w:r>
+      </w:hyperlink>
+    </w:p>
+    <w:p>
+      <w:pPr>
+        <w:spacing w:line="276" w:lineRule="auto"/>
+        <w:jc w:val="both"/>
+        <w:rPr>
+          <w:rFonts w:ascii="Segoe UI" w:hAnsi="Segoe UI" w:cs="Segoe UI"/>
+          <w:shd w:val="clear" w:color="auto" w:fill="FFFFFF"/>
+        </w:rPr>
+      </w:pPr>
+    </w:p>
+    <w:p>
+      <w:pPr>
+        <w:spacing w:line="276" w:lineRule="auto"/>
+        <w:jc w:val="both"/>
+        <w:rPr>
+          <w:rFonts w:ascii="Segoe UI" w:hAnsi="Segoe UI" w:cs="Segoe UI"/>
+          <w:shd w:val="clear" w:color="auto" w:fill="FFFFFF"/>
+        </w:rPr>
+      </w:pPr>
+      <w:r>
+        <w:rPr>
+          <w:rFonts w:ascii="Segoe UI" w:hAnsi="Segoe UI" w:cs="Segoe UI"/>
+          <w:b/>
+          <w:bCs/>
+          <w:shd w:val="clear" w:color="auto" w:fill="FFFFFF"/>
+        </w:rPr>
+        <w:t xml:space="preserve">Estados del arte: </w:t>
+      </w:r>
+    </w:p>
+    <w:p>
+      <w:pPr>
+        <w:spacing w:line="276" w:lineRule="auto"/>
+        <w:jc w:val="both"/>
+        <w:rPr>
+          <w:rFonts w:ascii="Segoe UI" w:hAnsi="Segoe UI" w:cs="Segoe UI"/>
+          <w:shd w:val="clear" w:color="auto" w:fill="FFFFFF"/>
+        </w:rPr>
+      </w:pPr>
+      <w:hyperlink r:id="rId11" w:history="1">
+        <w:r>
+          <w:rPr>
+            <w:rStyle w:val="Hipervnculo"/>
+            <w:rFonts w:ascii="Segoe UI" w:hAnsi="Segoe UI" w:cs="Segoe UI"/>
+            <w:shd w:val="clear" w:color="auto" w:fill="FFFFFF"/>
+          </w:rPr>
+          <w:t>https://link.springer.com/article/10.1007/s40593-019-00186-y</w:t>
+        </w:r>
+      </w:hyperlink>
+    </w:p>
+    <w:p>
+      <w:pPr>
+        <w:pStyle w:val="Ttulo3"/>
+        <w:rPr>
+          <w:lang w:val="en-US"/>
+        </w:rPr>
+      </w:pPr>
+      <w:hyperlink r:id="rId12" w:history="1">
+        <w:r>
+          <w:rPr>
+            <w:rStyle w:val="Hipervnculo"/>
+            <w:lang w:val="en-US"/>
+          </w:rPr>
+          <w:t>Automatic question generation and answer assessment: a survey</w:t>
+        </w:r>
+      </w:hyperlink>
+    </w:p>
+    <w:p>
+      <w:pPr>
+        <w:spacing w:line="276" w:lineRule="auto"/>
+        <w:jc w:val="both"/>
+        <w:rPr>
+          <w:rFonts w:ascii="Segoe UI" w:hAnsi="Segoe UI" w:cs="Segoe UI"/>
+          <w:shd w:val="clear" w:color="auto" w:fill="FFFFFF"/>
+          <w:lang w:val="en-US"/>
+        </w:rPr>
+      </w:pPr>
+    </w:p>
+    <w:p>
+      <w:pPr>
+        <w:pStyle w:val="Ttulo3"/>
+        <w:rPr>
+          <w:lang w:val="en-US"/>
+        </w:rPr>
+      </w:pPr>
+      <w:hyperlink r:id="rId13" w:history="1">
+        <w:r>
+          <w:rPr>
+            <w:rStyle w:val="Hipervnculo"/>
+            <w:lang w:val="en-US"/>
+          </w:rPr>
+          <w:t>Biomedical question answering: A survey of approaches and challenges</w:t>
+        </w:r>
+      </w:hyperlink>
+    </w:p>
+    <w:p>
+      <w:pPr>
+        <w:spacing w:line="276" w:lineRule="auto"/>
+        <w:jc w:val="both"/>
+        <w:rPr>
+          <w:rFonts w:ascii="Segoe UI" w:hAnsi="Segoe UI" w:cs="Segoe UI"/>
+          <w:shd w:val="clear" w:color="auto" w:fill="FFFFFF"/>
+          <w:lang w:val="en-US"/>
+        </w:rPr>
+      </w:pPr>
+    </w:p>
+    <w:p>
+      <w:pPr>
+        <w:pStyle w:val="Ttulo3"/>
+        <w:rPr>
+          <w:lang w:val="en-US"/>
+        </w:rPr>
+      </w:pPr>
+      <w:hyperlink r:id="rId14" w:history="1">
+        <w:r>
+          <w:rPr>
+            <w:rStyle w:val="Hipervnculo"/>
+            <w:lang w:val="en-US"/>
+          </w:rPr>
+          <w:t>Automatic question-answer pairs generation and question similarity mechanism in question answering system</w:t>
+        </w:r>
+      </w:hyperlink>
+    </w:p>
+    <w:p>
+      <w:pPr>
+        <w:spacing w:line="276" w:lineRule="auto"/>
+        <w:jc w:val="both"/>
+        <w:rPr>
+          <w:rFonts w:ascii="Segoe UI" w:hAnsi="Segoe UI" w:cs="Segoe UI"/>
+          <w:shd w:val="clear" w:color="auto" w:fill="FFFFFF"/>
+          <w:lang w:val="en-US"/>
+        </w:rPr>
+      </w:pPr>
+    </w:p>
+    <w:p>
+      <w:pPr>
+        <w:spacing w:line="276" w:lineRule="auto"/>
+        <w:jc w:val="both"/>
+        <w:rPr>
+          <w:rFonts w:ascii="Segoe UI" w:hAnsi="Segoe UI" w:cs="Segoe UI"/>
+          <w:b/>
+          <w:bCs/>
+          <w:shd w:val="clear" w:color="auto" w:fill="FFFFFF"/>
+        </w:rPr>
+      </w:pPr>
+      <w:r>
+        <w:rPr>
+          <w:rFonts w:ascii="Segoe UI" w:hAnsi="Segoe UI" w:cs="Segoe UI"/>
+          <w:b/>
+          <w:bCs/>
+          <w:shd w:val="clear" w:color="auto" w:fill="FFFFFF"/>
+        </w:rPr>
+        <w:t>Buscar proyectos en GitHub</w:t>
+      </w:r>
+    </w:p>
+    <w:p>
+      <w:pPr>
+        <w:spacing w:line="276" w:lineRule="auto"/>
+        <w:jc w:val="both"/>
+        <w:rPr>
+          <w:rFonts w:ascii="Segoe UI" w:hAnsi="Segoe UI" w:cs="Segoe UI"/>
+          <w:shd w:val="clear" w:color="auto" w:fill="FFFFFF"/>
+        </w:rPr>
+      </w:pPr>
+      <w:r>
+        <w:rPr>
+          <w:rFonts w:ascii="Segoe UI" w:hAnsi="Segoe UI" w:cs="Segoe UI"/>
+          <w:shd w:val="clear" w:color="auto" w:fill="FFFFFF"/>
+        </w:rPr>
+        <w:t>https://github.com/search?l=Python&amp;q=Automatic+Question+Generation&amp;type=Repositories</w:t>
+      </w:r>
+    </w:p>
+    <w:p>
+      <w:pPr>
+        <w:spacing w:line="276" w:lineRule="auto"/>
+        <w:jc w:val="both"/>
+        <w:rPr>
+          <w:rFonts w:ascii="Segoe UI" w:hAnsi="Segoe UI" w:cs="Segoe UI"/>
+          <w:shd w:val="clear" w:color="auto" w:fill="FFFFFF"/>
+        </w:rPr>
+      </w:pPr>
     </w:p>
     <w:sectPr>
       <w:pgSz w:w="11906" w:h="16838"/>
@@ -1136,7 +1515,7 @@
 </file>
 
 <file path=word/numbering.xml><?xml version="1.0" encoding="utf-8"?>
-<w:numbering xmlns:wpc="http://schemas.microsoft.com/office/word/2010/wordprocessingCanvas" xmlns:cx="http://schemas.microsoft.com/office/drawing/2014/chartex" xmlns:cx1="http://schemas.microsoft.com/office/drawing/2015/9/8/chartex" xmlns:cx2="http://schemas.microsoft.com/office/drawing/2015/10/21/chartex" xmlns:cx3="http://schemas.microsoft.com/office/drawing/2016/5/9/chartex" xmlns:cx4="http://schemas.microsoft.com/office/drawing/2016/5/10/chartex" xmlns:cx5="http://schemas.microsoft.com/office/drawing/2016/5/11/chartex" xmlns:cx6="http://schemas.microsoft.com/office/drawing/2016/5/12/chartex" xmlns:cx7="http://schemas.microsoft.com/office/drawing/2016/5/13/chartex" xmlns:cx8="http://schemas.microsoft.com/office/drawing/2016/5/14/chartex" xmlns:mc="http://schemas.openxmlformats.org/markup-compatibility/2006" xmlns:aink="http://schemas.microsoft.com/office/drawing/2016/ink" xmlns:am3d="http://schemas.microsoft.com/office/drawing/2017/model3d" xmlns:o="urn:schemas-microsoft-com:office:office" xmlns:r="http://schemas.openxmlformats.org/officeDocument/2006/relationships" xmlns:m="http://schemas.openxmlformats.org/officeDocument/2006/math" xmlns:v="urn:schemas-microsoft-com:vml" xmlns:wp14="http://schemas.microsoft.com/office/word/2010/wordprocessingDrawing" xmlns:wp="http://schemas.openxmlformats.org/drawingml/2006/wordprocessingDrawing" xmlns:w10="urn:schemas-microsoft-com:office:word" xmlns:w="http://schemas.openxmlformats.org/wordprocessingml/2006/main" xmlns:w14="http://schemas.microsoft.com/office/word/2010/wordml" xmlns:w15="http://schemas.microsoft.com/office/word/2012/wordml" xmlns:w16cex="http://schemas.microsoft.com/office/word/2018/wordml/cex" xmlns:w16cid="http://schemas.microsoft.com/office/word/2016/wordml/cid" xmlns:w16="http://schemas.microsoft.com/office/word/2018/wordml" xmlns:w16sdtdh="http://schemas.microsoft.com/office/word/2020/wordml/sdtdatahash" xmlns:w16se="http://schemas.microsoft.com/office/word/2015/wordml/symex" xmlns:wpg="http://schemas.microsoft.com/office/word/2010/wordprocessingGroup" xmlns:wpi="http://schemas.microsoft.com/office/word/2010/wordprocessingInk" xmlns:wne="http://schemas.microsoft.com/office/word/2006/wordml" xmlns:wps="http://schemas.microsoft.com/office/word/2010/wordprocessingShape" mc:Ignorable="w14 w15 w16se w16cid w16 w16cex w16sdtdh wp14">
+<w:numbering xmlns:wpc="http://schemas.microsoft.com/office/word/2010/wordprocessingCanvas" xmlns:cx="http://schemas.microsoft.com/office/drawing/2014/chartex" xmlns:cx1="http://schemas.microsoft.com/office/drawing/2015/9/8/chartex" xmlns:cx2="http://schemas.microsoft.com/office/drawing/2015/10/21/chartex" xmlns:cx3="http://schemas.microsoft.com/office/drawing/2016/5/9/chartex" xmlns:cx4="http://schemas.microsoft.com/office/drawing/2016/5/10/chartex" xmlns:cx5="http://schemas.microsoft.com/office/drawing/2016/5/11/chartex" xmlns:cx6="http://schemas.microsoft.com/office/drawing/2016/5/12/chartex" xmlns:cx7="http://schemas.microsoft.com/office/drawing/2016/5/13/chartex" xmlns:cx8="http://schemas.microsoft.com/office/drawing/2016/5/14/chartex" xmlns:mc="http://schemas.openxmlformats.org/markup-compatibility/2006" xmlns:aink="http://schemas.microsoft.com/office/drawing/2016/ink" xmlns:am3d="http://schemas.microsoft.com/office/drawing/2017/model3d" xmlns:o="urn:schemas-microsoft-com:office:office" xmlns:oel="http://schemas.microsoft.com/office/2019/extlst" xmlns:r="http://schemas.openxmlformats.org/officeDocument/2006/relationships" xmlns:m="http://schemas.openxmlformats.org/officeDocument/2006/math" xmlns:v="urn:schemas-microsoft-com:vml" xmlns:wp14="http://schemas.microsoft.com/office/word/2010/wordprocessingDrawing" xmlns:wp="http://schemas.openxmlformats.org/drawingml/2006/wordprocessingDrawing" xmlns:w10="urn:schemas-microsoft-com:office:word" xmlns:w="http://schemas.openxmlformats.org/wordprocessingml/2006/main" xmlns:w14="http://schemas.microsoft.com/office/word/2010/wordml" xmlns:w15="http://schemas.microsoft.com/office/word/2012/wordml" xmlns:w16cex="http://schemas.microsoft.com/office/word/2018/wordml/cex" xmlns:w16cid="http://schemas.microsoft.com/office/word/2016/wordml/cid" xmlns:w16="http://schemas.microsoft.com/office/word/2018/wordml" xmlns:w16sdtdh="http://schemas.microsoft.com/office/word/2020/wordml/sdtdatahash" xmlns:w16se="http://schemas.microsoft.com/office/word/2015/wordml/symex" xmlns:wpg="http://schemas.microsoft.com/office/word/2010/wordprocessingGroup" xmlns:wpi="http://schemas.microsoft.com/office/word/2010/wordprocessingInk" xmlns:wne="http://schemas.microsoft.com/office/word/2006/wordml" xmlns:wps="http://schemas.microsoft.com/office/word/2010/wordprocessingShape" mc:Ignorable="w14 w15 w16se w16cid w16 w16cex w16sdtdh wp14">
   <w:abstractNum w:abstractNumId="0" w15:restartNumberingAfterBreak="0">
     <w:nsid w:val="39BF1987"/>
     <w:multiLevelType w:val="hybridMultilevel"/>
@@ -1249,7 +1628,7 @@
       </w:rPr>
     </w:lvl>
   </w:abstractNum>
-  <w:num w:numId="1">
+  <w:num w:numId="1" w16cid:durableId="304239374">
     <w:abstractNumId w:val="0"/>
   </w:num>
 </w:numbering>
@@ -1675,6 +2054,27 @@
       <w:lang w:eastAsia="es-ES"/>
     </w:rPr>
   </w:style>
+  <w:style w:type="paragraph" w:styleId="Ttulo3">
+    <w:name w:val="heading 3"/>
+    <w:basedOn w:val="Normal"/>
+    <w:next w:val="Normal"/>
+    <w:link w:val="Ttulo3Car"/>
+    <w:uiPriority w:val="9"/>
+    <w:semiHidden/>
+    <w:unhideWhenUsed/>
+    <w:qFormat/>
+    <w:rsid w:val="001E3BC6"/>
+    <w:pPr>
+      <w:keepNext/>
+      <w:keepLines/>
+      <w:spacing w:before="40" w:after="0"/>
+      <w:outlineLvl w:val="2"/>
+    </w:pPr>
+    <w:rPr>
+      <w:rFonts w:asciiTheme="majorHAnsi" w:eastAsiaTheme="majorEastAsia" w:hAnsiTheme="majorHAnsi" w:cstheme="majorBidi"/>
+      <w:color w:val="1F3763" w:themeColor="accent1" w:themeShade="7F"/>
+    </w:rPr>
+  </w:style>
   <w:style w:type="character" w:default="1" w:styleId="Fuentedeprrafopredeter">
     <w:name w:val="Default Paragraph Font"/>
     <w:uiPriority w:val="1"/>
@@ -1722,7 +2122,6 @@
     <w:name w:val="Hyperlink"/>
     <w:basedOn w:val="Fuentedeprrafopredeter"/>
     <w:uiPriority w:val="99"/>
-    <w:semiHidden/>
     <w:unhideWhenUsed/>
     <w:rsid w:val="00D47AFE"/>
     <w:rPr>
@@ -1756,6 +2155,42 @@
     <w:name w:val="token"/>
     <w:basedOn w:val="Fuentedeprrafopredeter"/>
     <w:rsid w:val="00B572F0"/>
+  </w:style>
+  <w:style w:type="character" w:styleId="Hipervnculovisitado">
+    <w:name w:val="FollowedHyperlink"/>
+    <w:basedOn w:val="Fuentedeprrafopredeter"/>
+    <w:uiPriority w:val="99"/>
+    <w:semiHidden/>
+    <w:unhideWhenUsed/>
+    <w:rsid w:val="00BF1F13"/>
+    <w:rPr>
+      <w:color w:val="954F72" w:themeColor="followedHyperlink"/>
+      <w:u w:val="single"/>
+    </w:rPr>
+  </w:style>
+  <w:style w:type="character" w:styleId="Mencinsinresolver">
+    <w:name w:val="Unresolved Mention"/>
+    <w:basedOn w:val="Fuentedeprrafopredeter"/>
+    <w:uiPriority w:val="99"/>
+    <w:semiHidden/>
+    <w:unhideWhenUsed/>
+    <w:rsid w:val="00BF1F13"/>
+    <w:rPr>
+      <w:color w:val="605E5C"/>
+      <w:shd w:val="clear" w:color="auto" w:fill="E1DFDD"/>
+    </w:rPr>
+  </w:style>
+  <w:style w:type="character" w:customStyle="1" w:styleId="Ttulo3Car">
+    <w:name w:val="Título 3 Car"/>
+    <w:basedOn w:val="Fuentedeprrafopredeter"/>
+    <w:link w:val="Ttulo3"/>
+    <w:uiPriority w:val="9"/>
+    <w:semiHidden/>
+    <w:rsid w:val="001E3BC6"/>
+    <w:rPr>
+      <w:rFonts w:asciiTheme="majorHAnsi" w:eastAsiaTheme="majorEastAsia" w:hAnsiTheme="majorHAnsi" w:cstheme="majorBidi"/>
+      <w:color w:val="1F3763" w:themeColor="accent1" w:themeShade="7F"/>
+    </w:rPr>
   </w:style>
 </w:styles>
 </file>

</xml_diff>